<commit_message>
Uploaded a ner version of Keeper walkthroughs
Correct a mistake: "on Internet" and "in Internet" into "on the Internet"
</commit_message>
<xml_diff>
--- a/HTB/Linux/Easy/Keeper/Keeper Walkthrough.docx
+++ b/HTB/Linux/Easy/Keeper/Keeper Walkthrough.docx
@@ -1,6 +1,6 @@
 
 <file path=word/document.xml><?xml version="1.0" encoding="utf-8"?>
-<w:document xmlns:wpc="http://schemas.microsoft.com/office/word/2010/wordprocessingCanvas" xmlns:cx="http://schemas.microsoft.com/office/drawing/2014/chartex" xmlns:cx1="http://schemas.microsoft.com/office/drawing/2015/9/8/chartex" xmlns:cx2="http://schemas.microsoft.com/office/drawing/2015/10/21/chartex" xmlns:cx3="http://schemas.microsoft.com/office/drawing/2016/5/9/chartex" xmlns:cx4="http://schemas.microsoft.com/office/drawing/2016/5/10/chartex" xmlns:cx5="http://schemas.microsoft.com/office/drawing/2016/5/11/chartex" xmlns:cx6="http://schemas.microsoft.com/office/drawing/2016/5/12/chartex" xmlns:cx7="http://schemas.microsoft.com/office/drawing/2016/5/13/chartex" xmlns:cx8="http://schemas.microsoft.com/office/drawing/2016/5/14/chartex" xmlns:mc="http://schemas.openxmlformats.org/markup-compatibility/2006" xmlns:aink="http://schemas.microsoft.com/office/drawing/2016/ink" xmlns:am3d="http://schemas.microsoft.com/office/drawing/2017/model3d" xmlns:o="urn:schemas-microsoft-com:office:office" xmlns:oel="http://schemas.microsoft.com/office/2019/extlst" xmlns:r="http://schemas.openxmlformats.org/officeDocument/2006/relationships" xmlns:m="http://schemas.openxmlformats.org/officeDocument/2006/math" xmlns:v="urn:schemas-microsoft-com:vml" xmlns:wp14="http://schemas.microsoft.com/office/word/2010/wordprocessingDrawing" xmlns:wp="http://schemas.openxmlformats.org/drawingml/2006/wordprocessingDrawing" xmlns:w10="urn:schemas-microsoft-com:office:word" xmlns:w="http://schemas.openxmlformats.org/wordprocessingml/2006/main" xmlns:w14="http://schemas.microsoft.com/office/word/2010/wordml" xmlns:w15="http://schemas.microsoft.com/office/word/2012/wordml" xmlns:w16cex="http://schemas.microsoft.com/office/word/2018/wordml/cex" xmlns:w16cid="http://schemas.microsoft.com/office/word/2016/wordml/cid" xmlns:w16="http://schemas.microsoft.com/office/word/2018/wordml" xmlns:w16sdtdh="http://schemas.microsoft.com/office/word/2020/wordml/sdtdatahash" xmlns:w16se="http://schemas.microsoft.com/office/word/2015/wordml/symex" xmlns:wpg="http://schemas.microsoft.com/office/word/2010/wordprocessingGroup" xmlns:wpi="http://schemas.microsoft.com/office/word/2010/wordprocessingInk" xmlns:wne="http://schemas.microsoft.com/office/word/2006/wordml" xmlns:wps="http://schemas.microsoft.com/office/word/2010/wordprocessingShape" mc:Ignorable="w14 w15 w16se w16cid w16 w16cex w16sdtdh wp14">
+<w:document xmlns:wpc="http://schemas.microsoft.com/office/word/2010/wordprocessingCanvas" xmlns:cx="http://schemas.microsoft.com/office/drawing/2014/chartex" xmlns:cx1="http://schemas.microsoft.com/office/drawing/2015/9/8/chartex" xmlns:cx2="http://schemas.microsoft.com/office/drawing/2015/10/21/chartex" xmlns:cx3="http://schemas.microsoft.com/office/drawing/2016/5/9/chartex" xmlns:cx4="http://schemas.microsoft.com/office/drawing/2016/5/10/chartex" xmlns:cx5="http://schemas.microsoft.com/office/drawing/2016/5/11/chartex" xmlns:cx6="http://schemas.microsoft.com/office/drawing/2016/5/12/chartex" xmlns:cx7="http://schemas.microsoft.com/office/drawing/2016/5/13/chartex" xmlns:cx8="http://schemas.microsoft.com/office/drawing/2016/5/14/chartex" xmlns:mc="http://schemas.openxmlformats.org/markup-compatibility/2006" xmlns:aink="http://schemas.microsoft.com/office/drawing/2016/ink" xmlns:am3d="http://schemas.microsoft.com/office/drawing/2017/model3d" xmlns:o="urn:schemas-microsoft-com:office:office" xmlns:oel="http://schemas.microsoft.com/office/2019/extlst" xmlns:r="http://schemas.openxmlformats.org/officeDocument/2006/relationships" xmlns:m="http://schemas.openxmlformats.org/officeDocument/2006/math" xmlns:v="urn:schemas-microsoft-com:vml" xmlns:wp14="http://schemas.microsoft.com/office/word/2010/wordprocessingDrawing" xmlns:wp="http://schemas.openxmlformats.org/drawingml/2006/wordprocessingDrawing" xmlns:w10="urn:schemas-microsoft-com:office:word" xmlns:w="http://schemas.openxmlformats.org/wordprocessingml/2006/main" xmlns:w14="http://schemas.microsoft.com/office/word/2010/wordml" xmlns:w15="http://schemas.microsoft.com/office/word/2012/wordml" xmlns:w16cex="http://schemas.microsoft.com/office/word/2018/wordml/cex" xmlns:w16cid="http://schemas.microsoft.com/office/word/2016/wordml/cid" xmlns:w16="http://schemas.microsoft.com/office/word/2018/wordml" xmlns:w16du="http://schemas.microsoft.com/office/word/2023/wordml/word16du" xmlns:w16sdtdh="http://schemas.microsoft.com/office/word/2020/wordml/sdtdatahash" xmlns:w16se="http://schemas.microsoft.com/office/word/2015/wordml/symex" xmlns:wpg="http://schemas.microsoft.com/office/word/2010/wordprocessingGroup" xmlns:wpi="http://schemas.microsoft.com/office/word/2010/wordprocessingInk" xmlns:wne="http://schemas.microsoft.com/office/word/2006/wordml" xmlns:wps="http://schemas.microsoft.com/office/word/2010/wordprocessingShape" mc:Ignorable="w14 w15 w16se w16cid w16 w16cex w16sdtdh w16du wp14">
   <w:body>
     <w:p>
       <w:pPr>
@@ -1587,21 +1587,61 @@
       <w:pPr>
         <w:pStyle w:val="Didascalia"/>
         <w:jc w:val="center"/>
+        <w:rPr>
+          <w:lang w:val="en-US"/>
+        </w:rPr>
       </w:pPr>
       <w:bookmarkStart w:id="4" w:name="_Toc157176288"/>
       <w:r>
+        <w:rPr>
+          <w:lang w:val="en-US"/>
+        </w:rPr>
         <w:t xml:space="preserve">Picture </w:t>
       </w:r>
-      <w:fldSimple w:instr=" SEQ Picture \* ARABIC ">
-        <w:r>
-          <w:rPr>
-            <w:noProof/>
-          </w:rPr>
-          <w:t>1</w:t>
-        </w:r>
-      </w:fldSimple>
-      <w:r>
-        <w:t xml:space="preserve"> - nMap scan results</w:t>
+      <w:r>
+        <w:fldChar w:fldCharType="begin"/>
+      </w:r>
+      <w:r>
+        <w:rPr>
+          <w:lang w:val="en-US"/>
+        </w:rPr>
+        <w:instrText xml:space="preserve"> SEQ Picture \* ARABIC </w:instrText>
+      </w:r>
+      <w:r>
+        <w:fldChar w:fldCharType="separate"/>
+      </w:r>
+      <w:r>
+        <w:rPr>
+          <w:noProof/>
+          <w:lang w:val="en-US"/>
+        </w:rPr>
+        <w:t>1</w:t>
+      </w:r>
+      <w:r>
+        <w:rPr>
+          <w:noProof/>
+        </w:rPr>
+        <w:fldChar w:fldCharType="end"/>
+      </w:r>
+      <w:r>
+        <w:rPr>
+          <w:lang w:val="en-US"/>
+        </w:rPr>
+        <w:t xml:space="preserve"> - </w:t>
+      </w:r>
+      <w:proofErr w:type="spellStart"/>
+      <w:r>
+        <w:rPr>
+          <w:lang w:val="en-US"/>
+        </w:rPr>
+        <w:t>nMap</w:t>
+      </w:r>
+      <w:proofErr w:type="spellEnd"/>
+      <w:r>
+        <w:rPr>
+          <w:lang w:val="en-US"/>
+        </w:rPr>
+        <w:t xml:space="preserve"> scan results</w:t>
       </w:r>
       <w:bookmarkEnd w:id="4"/>
     </w:p>
@@ -1901,7 +1941,19 @@
         <w:rPr>
           <w:lang w:val="en-US"/>
         </w:rPr>
-        <w:t>At this point I did some searches on Internet and I found the default credentials. I tried to use them in my target application and they worked.</w:t>
+        <w:t>At this point I did some searches on</w:t>
+      </w:r>
+      <w:r>
+        <w:rPr>
+          <w:lang w:val="en-US"/>
+        </w:rPr>
+        <w:t xml:space="preserve"> the</w:t>
+      </w:r>
+      <w:r>
+        <w:rPr>
+          <w:lang w:val="en-US"/>
+        </w:rPr>
+        <w:t xml:space="preserve"> Internet and I found the default credentials. I tried to use them in my target application and they worked.</w:t>
       </w:r>
     </w:p>
     <w:p>
@@ -1968,20 +2020,46 @@
       <w:pPr>
         <w:pStyle w:val="Didascalia"/>
         <w:jc w:val="center"/>
+        <w:rPr>
+          <w:lang w:val="en-US"/>
+        </w:rPr>
       </w:pPr>
       <w:bookmarkStart w:id="8" w:name="_Toc157176291"/>
       <w:r>
+        <w:rPr>
+          <w:lang w:val="en-US"/>
+        </w:rPr>
         <w:t xml:space="preserve">Picture </w:t>
       </w:r>
-      <w:fldSimple w:instr=" SEQ Picture \* ARABIC ">
-        <w:r>
-          <w:rPr>
-            <w:noProof/>
-          </w:rPr>
-          <w:t>4</w:t>
-        </w:r>
-      </w:fldSimple>
-      <w:r>
+      <w:r>
+        <w:fldChar w:fldCharType="begin"/>
+      </w:r>
+      <w:r>
+        <w:rPr>
+          <w:lang w:val="en-US"/>
+        </w:rPr>
+        <w:instrText xml:space="preserve"> SEQ Picture \* ARABIC </w:instrText>
+      </w:r>
+      <w:r>
+        <w:fldChar w:fldCharType="separate"/>
+      </w:r>
+      <w:r>
+        <w:rPr>
+          <w:noProof/>
+          <w:lang w:val="en-US"/>
+        </w:rPr>
+        <w:t>4</w:t>
+      </w:r>
+      <w:r>
+        <w:rPr>
+          <w:noProof/>
+        </w:rPr>
+        <w:fldChar w:fldCharType="end"/>
+      </w:r>
+      <w:r>
+        <w:rPr>
+          <w:lang w:val="en-US"/>
+        </w:rPr>
         <w:t xml:space="preserve"> - Login successful</w:t>
       </w:r>
       <w:bookmarkEnd w:id="8"/>
@@ -2574,7 +2652,31 @@
         <w:rPr>
           <w:lang w:val="en-US"/>
         </w:rPr>
-        <w:t xml:space="preserve"> I searched in Internet some possible exploit against KeePass</w:t>
+        <w:t xml:space="preserve"> I searched </w:t>
+      </w:r>
+      <w:r>
+        <w:rPr>
+          <w:lang w:val="en-US"/>
+        </w:rPr>
+        <w:t>o</w:t>
+      </w:r>
+      <w:r>
+        <w:rPr>
+          <w:lang w:val="en-US"/>
+        </w:rPr>
+        <w:t>n</w:t>
+      </w:r>
+      <w:r>
+        <w:rPr>
+          <w:lang w:val="en-US"/>
+        </w:rPr>
+        <w:t xml:space="preserve"> the</w:t>
+      </w:r>
+      <w:r>
+        <w:rPr>
+          <w:lang w:val="en-US"/>
+        </w:rPr>
+        <w:t xml:space="preserve"> Internet some possible exploit against KeePass</w:t>
       </w:r>
       <w:r>
         <w:rPr>
@@ -2714,19 +2816,19 @@
         <w:rPr>
           <w:lang w:val="en-US"/>
         </w:rPr>
-        <w:t>However, not all characters were correctly decoded. A despite of this, searching o</w:t>
-      </w:r>
-      <w:r>
-        <w:rPr>
-          <w:lang w:val="en-US"/>
-        </w:rPr>
-        <w:t>n Internet</w:t>
-      </w:r>
-      <w:r>
-        <w:rPr>
-          <w:lang w:val="en-US"/>
-        </w:rPr>
-        <w:t xml:space="preserve"> the partial password I had, I found out it was a Danish course:</w:t>
+        <w:t>However, not all characters were correctly decoded. A despite of this, searching on</w:t>
+      </w:r>
+      <w:r>
+        <w:rPr>
+          <w:lang w:val="en-US"/>
+        </w:rPr>
+        <w:t xml:space="preserve"> the</w:t>
+      </w:r>
+      <w:r>
+        <w:rPr>
+          <w:lang w:val="en-US"/>
+        </w:rPr>
+        <w:t xml:space="preserve"> Internet the partial password I had, I found out it was a Danish course:</w:t>
       </w:r>
     </w:p>
     <w:p>
@@ -2881,10 +2983,11 @@
           <w:kern w:val="0"/>
           <w:sz w:val="24"/>
           <w:szCs w:val="24"/>
-          <w:lang w:eastAsia="it-IT"/>
+          <w:lang w:val="en-US" w:eastAsia="it-IT"/>
           <w14:ligatures w14:val="none"/>
         </w:rPr>
       </w:pPr>
+      <w:proofErr w:type="spellStart"/>
       <w:r>
         <w:rPr>
           <w:rFonts w:ascii="Consolas" w:eastAsia="Times New Roman" w:hAnsi="Consolas" w:cs="Times New Roman"/>
@@ -2892,11 +2995,90 @@
           <w:kern w:val="0"/>
           <w:sz w:val="20"/>
           <w:szCs w:val="20"/>
-          <w:lang w:eastAsia="it-IT"/>
+          <w:lang w:val="en-US" w:eastAsia="it-IT"/>
           <w14:ligatures w14:val="none"/>
         </w:rPr>
-        <w:t>puttygen key.ppk -O private-openssh -o key.pem</w:t>
-      </w:r>
+        <w:t>puttygen</w:t>
+      </w:r>
+      <w:proofErr w:type="spellEnd"/>
+      <w:r>
+        <w:rPr>
+          <w:rFonts w:ascii="Consolas" w:eastAsia="Times New Roman" w:hAnsi="Consolas" w:cs="Times New Roman"/>
+          <w:color w:val="DCDCCC"/>
+          <w:kern w:val="0"/>
+          <w:sz w:val="20"/>
+          <w:szCs w:val="20"/>
+          <w:lang w:val="en-US" w:eastAsia="it-IT"/>
+          <w14:ligatures w14:val="none"/>
+        </w:rPr>
+        <w:t xml:space="preserve"> </w:t>
+      </w:r>
+      <w:proofErr w:type="spellStart"/>
+      <w:r>
+        <w:rPr>
+          <w:rFonts w:ascii="Consolas" w:eastAsia="Times New Roman" w:hAnsi="Consolas" w:cs="Times New Roman"/>
+          <w:color w:val="DCDCCC"/>
+          <w:kern w:val="0"/>
+          <w:sz w:val="20"/>
+          <w:szCs w:val="20"/>
+          <w:lang w:val="en-US" w:eastAsia="it-IT"/>
+          <w14:ligatures w14:val="none"/>
+        </w:rPr>
+        <w:t>key.ppk</w:t>
+      </w:r>
+      <w:proofErr w:type="spellEnd"/>
+      <w:r>
+        <w:rPr>
+          <w:rFonts w:ascii="Consolas" w:eastAsia="Times New Roman" w:hAnsi="Consolas" w:cs="Times New Roman"/>
+          <w:color w:val="DCDCCC"/>
+          <w:kern w:val="0"/>
+          <w:sz w:val="20"/>
+          <w:szCs w:val="20"/>
+          <w:lang w:val="en-US" w:eastAsia="it-IT"/>
+          <w14:ligatures w14:val="none"/>
+        </w:rPr>
+        <w:t xml:space="preserve"> -O private-</w:t>
+      </w:r>
+      <w:proofErr w:type="spellStart"/>
+      <w:r>
+        <w:rPr>
+          <w:rFonts w:ascii="Consolas" w:eastAsia="Times New Roman" w:hAnsi="Consolas" w:cs="Times New Roman"/>
+          <w:color w:val="DCDCCC"/>
+          <w:kern w:val="0"/>
+          <w:sz w:val="20"/>
+          <w:szCs w:val="20"/>
+          <w:lang w:val="en-US" w:eastAsia="it-IT"/>
+          <w14:ligatures w14:val="none"/>
+        </w:rPr>
+        <w:t>openssh</w:t>
+      </w:r>
+      <w:proofErr w:type="spellEnd"/>
+      <w:r>
+        <w:rPr>
+          <w:rFonts w:ascii="Consolas" w:eastAsia="Times New Roman" w:hAnsi="Consolas" w:cs="Times New Roman"/>
+          <w:color w:val="DCDCCC"/>
+          <w:kern w:val="0"/>
+          <w:sz w:val="20"/>
+          <w:szCs w:val="20"/>
+          <w:lang w:val="en-US" w:eastAsia="it-IT"/>
+          <w14:ligatures w14:val="none"/>
+        </w:rPr>
+        <w:t xml:space="preserve"> -o </w:t>
+      </w:r>
+      <w:proofErr w:type="spellStart"/>
+      <w:r>
+        <w:rPr>
+          <w:rFonts w:ascii="Consolas" w:eastAsia="Times New Roman" w:hAnsi="Consolas" w:cs="Times New Roman"/>
+          <w:color w:val="DCDCCC"/>
+          <w:kern w:val="0"/>
+          <w:sz w:val="20"/>
+          <w:szCs w:val="20"/>
+          <w:lang w:val="en-US" w:eastAsia="it-IT"/>
+          <w14:ligatures w14:val="none"/>
+        </w:rPr>
+        <w:t>key.pem</w:t>
+      </w:r>
+      <w:proofErr w:type="spellEnd"/>
     </w:p>
     <w:p>
       <w:pPr>
@@ -3034,7 +3216,7 @@
 </file>
 
 <file path=word/styles.xml><?xml version="1.0" encoding="utf-8"?>
-<w:styles xmlns:mc="http://schemas.openxmlformats.org/markup-compatibility/2006" xmlns:r="http://schemas.openxmlformats.org/officeDocument/2006/relationships" xmlns:w="http://schemas.openxmlformats.org/wordprocessingml/2006/main" xmlns:w14="http://schemas.microsoft.com/office/word/2010/wordml" xmlns:w15="http://schemas.microsoft.com/office/word/2012/wordml" xmlns:w16cex="http://schemas.microsoft.com/office/word/2018/wordml/cex" xmlns:w16cid="http://schemas.microsoft.com/office/word/2016/wordml/cid" xmlns:w16="http://schemas.microsoft.com/office/word/2018/wordml" xmlns:w16sdtdh="http://schemas.microsoft.com/office/word/2020/wordml/sdtdatahash" xmlns:w16se="http://schemas.microsoft.com/office/word/2015/wordml/symex" mc:Ignorable="w14 w15 w16se w16cid w16 w16cex w16sdtdh">
+<w:styles xmlns:mc="http://schemas.openxmlformats.org/markup-compatibility/2006" xmlns:r="http://schemas.openxmlformats.org/officeDocument/2006/relationships" xmlns:w="http://schemas.openxmlformats.org/wordprocessingml/2006/main" xmlns:w14="http://schemas.microsoft.com/office/word/2010/wordml" xmlns:w15="http://schemas.microsoft.com/office/word/2012/wordml" xmlns:w16cex="http://schemas.microsoft.com/office/word/2018/wordml/cex" xmlns:w16cid="http://schemas.microsoft.com/office/word/2016/wordml/cid" xmlns:w16="http://schemas.microsoft.com/office/word/2018/wordml" xmlns:w16du="http://schemas.microsoft.com/office/word/2023/wordml/word16du" xmlns:w16sdtdh="http://schemas.microsoft.com/office/word/2020/wordml/sdtdatahash" xmlns:w16se="http://schemas.microsoft.com/office/word/2015/wordml/symex" mc:Ignorable="w14 w15 w16se w16cid w16 w16cex w16sdtdh w16du">
   <w:docDefaults>
     <w:rPrDefault>
       <w:rPr>
@@ -3480,6 +3662,7 @@
   <w:style w:type="character" w:default="1" w:styleId="Carpredefinitoparagrafo">
     <w:name w:val="Default Paragraph Font"/>
     <w:uiPriority w:val="1"/>
+    <w:semiHidden/>
     <w:unhideWhenUsed/>
   </w:style>
   <w:style w:type="table" w:default="1" w:styleId="Tabellanormale">

</xml_diff>